<commit_message>
attaced outputs of pr1-pr3
</commit_message>
<xml_diff>
--- a/output/pr1-6.docx
+++ b/output/pr1-6.docx
@@ -3,11 +3,17 @@
 <w:document xmlns:wpc="http://schemas.microsoft.com/office/word/2010/wordprocessingCanvas" xmlns:cx="http://schemas.microsoft.com/office/drawing/2014/chartex" xmlns:cx1="http://schemas.microsoft.com/office/drawing/2015/9/8/chartex" xmlns:cx2="http://schemas.microsoft.com/office/drawing/2015/10/21/chartex" xmlns:cx3="http://schemas.microsoft.com/office/drawing/2016/5/9/chartex" xmlns:cx4="http://schemas.microsoft.com/office/drawing/2016/5/10/chartex" xmlns:cx5="http://schemas.microsoft.com/office/drawing/2016/5/11/chartex" xmlns:cx6="http://schemas.microsoft.com/office/drawing/2016/5/12/chartex" xmlns:cx7="http://schemas.microsoft.com/office/drawing/2016/5/13/chartex" xmlns:cx8="http://schemas.microsoft.com/office/drawing/2016/5/14/chartex" xmlns:mc="http://schemas.openxmlformats.org/markup-compatibility/2006" xmlns:aink="http://schemas.microsoft.com/office/drawing/2016/ink" xmlns:am3d="http://schemas.microsoft.com/office/drawing/2017/model3d" xmlns:o="urn:schemas-microsoft-com:office:office" xmlns:oel="http://schemas.microsoft.com/office/2019/extlst" xmlns:r="http://schemas.openxmlformats.org/officeDocument/2006/relationships" xmlns:m="http://schemas.openxmlformats.org/officeDocument/2006/math" xmlns:v="urn:schemas-microsoft-com:vml" xmlns:wp14="http://schemas.microsoft.com/office/word/2010/wordprocessingDrawing" xmlns:wp="http://schemas.openxmlformats.org/drawingml/2006/wordprocessingDrawing" xmlns:w10="urn:schemas-microsoft-com:office:word" xmlns:w="http://schemas.openxmlformats.org/wordprocessingml/2006/main" xmlns:w14="http://schemas.microsoft.com/office/word/2010/wordml" xmlns:w15="http://schemas.microsoft.com/office/word/2012/wordml" xmlns:w16cex="http://schemas.microsoft.com/office/word/2018/wordml/cex" xmlns:w16cid="http://schemas.microsoft.com/office/word/2016/wordml/cid" xmlns:w16="http://schemas.microsoft.com/office/word/2018/wordml" xmlns:w16sdtdh="http://schemas.microsoft.com/office/word/2020/wordml/sdtdatahash" xmlns:w16se="http://schemas.microsoft.com/office/word/2015/wordml/symex" xmlns:wpg="http://schemas.microsoft.com/office/word/2010/wordprocessingGroup" xmlns:wpi="http://schemas.microsoft.com/office/word/2010/wordprocessingInk" xmlns:wne="http://schemas.microsoft.com/office/word/2006/wordml" xmlns:wps="http://schemas.microsoft.com/office/word/2010/wordprocessingShape" mc:Ignorable="w14 w15 w16se w16cid w16 w16cex w16sdtdh wp14">
   <w:body>
     <w:p>
+      <w:pPr>
+        <w:jc w:val="center"/>
+      </w:pPr>
       <w:r>
+        <w:rPr>
+          <w:noProof/>
+        </w:rPr>
         <w:drawing>
-          <wp:inline distT="0" distB="0" distL="0" distR="0" wp14:anchorId="1BF2464F" wp14:editId="388004D7">
+          <wp:inline distT="0" distB="0" distL="0" distR="0" wp14:anchorId="0F599162" wp14:editId="7A2B268D">
             <wp:extent cx="4610500" cy="4701947"/>
-            <wp:effectExtent l="0" t="0" r="0" b="3810"/>
+            <wp:effectExtent l="114300" t="114300" r="114300" b="137160"/>
             <wp:docPr id="1" name="Picture 1"/>
             <wp:cNvGraphicFramePr>
               <a:graphicFrameLocks xmlns:a="http://schemas.openxmlformats.org/drawingml/2006/main" noChangeAspect="1"/>
@@ -33,6 +39,673 @@
                     <a:prstGeom prst="rect">
                       <a:avLst/>
                     </a:prstGeom>
+                    <a:solidFill>
+                      <a:srgbClr val="FFFFFF">
+                        <a:shade val="85000"/>
+                      </a:srgbClr>
+                    </a:solidFill>
+                    <a:ln w="88900" cap="sq">
+                      <a:solidFill>
+                        <a:srgbClr val="FFFFFF"/>
+                      </a:solidFill>
+                      <a:miter lim="800000"/>
+                    </a:ln>
+                    <a:effectLst>
+                      <a:outerShdw blurRad="55000" dist="18000" dir="5400000" algn="tl" rotWithShape="0">
+                        <a:srgbClr val="000000">
+                          <a:alpha val="40000"/>
+                        </a:srgbClr>
+                      </a:outerShdw>
+                    </a:effectLst>
+                    <a:scene3d>
+                      <a:camera prst="orthographicFront"/>
+                      <a:lightRig rig="twoPt" dir="t">
+                        <a:rot lat="0" lon="0" rev="7200000"/>
+                      </a:lightRig>
+                    </a:scene3d>
+                    <a:sp3d>
+                      <a:bevelT w="25400" h="19050"/>
+                      <a:contourClr>
+                        <a:srgbClr val="FFFFFF"/>
+                      </a:contourClr>
+                    </a:sp3d>
+                  </pic:spPr>
+                </pic:pic>
+              </a:graphicData>
+            </a:graphic>
+          </wp:inline>
+        </w:drawing>
+      </w:r>
+      <w:r>
+        <w:drawing>
+          <wp:inline distT="0" distB="0" distL="0" distR="0" wp14:anchorId="7C3AD22B" wp14:editId="606D257C">
+            <wp:extent cx="5731510" cy="3295650"/>
+            <wp:effectExtent l="133350" t="114300" r="116840" b="152400"/>
+            <wp:docPr id="2" name="Picture 2"/>
+            <wp:cNvGraphicFramePr>
+              <a:graphicFrameLocks xmlns:a="http://schemas.openxmlformats.org/drawingml/2006/main" noChangeAspect="1"/>
+            </wp:cNvGraphicFramePr>
+            <a:graphic xmlns:a="http://schemas.openxmlformats.org/drawingml/2006/main">
+              <a:graphicData uri="http://schemas.openxmlformats.org/drawingml/2006/picture">
+                <pic:pic xmlns:pic="http://schemas.openxmlformats.org/drawingml/2006/picture">
+                  <pic:nvPicPr>
+                    <pic:cNvPr id="1" name=""/>
+                    <pic:cNvPicPr/>
+                  </pic:nvPicPr>
+                  <pic:blipFill>
+                    <a:blip r:embed="rId5"/>
+                    <a:stretch>
+                      <a:fillRect/>
+                    </a:stretch>
+                  </pic:blipFill>
+                  <pic:spPr>
+                    <a:xfrm>
+                      <a:off x="0" y="0"/>
+                      <a:ext cx="5731510" cy="3295650"/>
+                    </a:xfrm>
+                    <a:prstGeom prst="rect">
+                      <a:avLst/>
+                    </a:prstGeom>
+                    <a:solidFill>
+                      <a:srgbClr val="FFFFFF">
+                        <a:shade val="85000"/>
+                      </a:srgbClr>
+                    </a:solidFill>
+                    <a:ln w="88900" cap="sq">
+                      <a:solidFill>
+                        <a:srgbClr val="FFFFFF"/>
+                      </a:solidFill>
+                      <a:miter lim="800000"/>
+                    </a:ln>
+                    <a:effectLst>
+                      <a:outerShdw blurRad="55000" dist="18000" dir="5400000" algn="tl" rotWithShape="0">
+                        <a:srgbClr val="000000">
+                          <a:alpha val="40000"/>
+                        </a:srgbClr>
+                      </a:outerShdw>
+                    </a:effectLst>
+                    <a:scene3d>
+                      <a:camera prst="orthographicFront"/>
+                      <a:lightRig rig="twoPt" dir="t">
+                        <a:rot lat="0" lon="0" rev="7200000"/>
+                      </a:lightRig>
+                    </a:scene3d>
+                    <a:sp3d>
+                      <a:bevelT w="25400" h="19050"/>
+                      <a:contourClr>
+                        <a:srgbClr val="FFFFFF"/>
+                      </a:contourClr>
+                    </a:sp3d>
+                  </pic:spPr>
+                </pic:pic>
+              </a:graphicData>
+            </a:graphic>
+          </wp:inline>
+        </w:drawing>
+      </w:r>
+    </w:p>
+    <w:p>
+      <w:pPr>
+        <w:jc w:val="center"/>
+      </w:pPr>
+    </w:p>
+    <w:p>
+      <w:pPr>
+        <w:jc w:val="center"/>
+      </w:pPr>
+    </w:p>
+    <w:p>
+      <w:pPr>
+        <w:jc w:val="center"/>
+      </w:pPr>
+      <w:r>
+        <w:drawing>
+          <wp:inline distT="0" distB="0" distL="0" distR="0" wp14:anchorId="2BD99BE2" wp14:editId="388AA2B0">
+            <wp:extent cx="3650296" cy="1653683"/>
+            <wp:effectExtent l="152400" t="114300" r="140970" b="156210"/>
+            <wp:docPr id="6" name="Picture 6"/>
+            <wp:cNvGraphicFramePr>
+              <a:graphicFrameLocks xmlns:a="http://schemas.openxmlformats.org/drawingml/2006/main" noChangeAspect="1"/>
+            </wp:cNvGraphicFramePr>
+            <a:graphic xmlns:a="http://schemas.openxmlformats.org/drawingml/2006/main">
+              <a:graphicData uri="http://schemas.openxmlformats.org/drawingml/2006/picture">
+                <pic:pic xmlns:pic="http://schemas.openxmlformats.org/drawingml/2006/picture">
+                  <pic:nvPicPr>
+                    <pic:cNvPr id="1" name=""/>
+                    <pic:cNvPicPr/>
+                  </pic:nvPicPr>
+                  <pic:blipFill>
+                    <a:blip r:embed="rId6"/>
+                    <a:stretch>
+                      <a:fillRect/>
+                    </a:stretch>
+                  </pic:blipFill>
+                  <pic:spPr>
+                    <a:xfrm>
+                      <a:off x="0" y="0"/>
+                      <a:ext cx="3650296" cy="1653683"/>
+                    </a:xfrm>
+                    <a:prstGeom prst="rect">
+                      <a:avLst/>
+                    </a:prstGeom>
+                    <a:solidFill>
+                      <a:srgbClr val="FFFFFF">
+                        <a:shade val="85000"/>
+                      </a:srgbClr>
+                    </a:solidFill>
+                    <a:ln w="88900" cap="sq">
+                      <a:solidFill>
+                        <a:srgbClr val="FFFFFF"/>
+                      </a:solidFill>
+                      <a:miter lim="800000"/>
+                    </a:ln>
+                    <a:effectLst>
+                      <a:outerShdw blurRad="55000" dist="18000" dir="5400000" algn="tl" rotWithShape="0">
+                        <a:srgbClr val="000000">
+                          <a:alpha val="40000"/>
+                        </a:srgbClr>
+                      </a:outerShdw>
+                    </a:effectLst>
+                    <a:scene3d>
+                      <a:camera prst="orthographicFront"/>
+                      <a:lightRig rig="twoPt" dir="t">
+                        <a:rot lat="0" lon="0" rev="7200000"/>
+                      </a:lightRig>
+                    </a:scene3d>
+                    <a:sp3d>
+                      <a:bevelT w="25400" h="19050"/>
+                      <a:contourClr>
+                        <a:srgbClr val="FFFFFF"/>
+                      </a:contourClr>
+                    </a:sp3d>
+                  </pic:spPr>
+                </pic:pic>
+              </a:graphicData>
+            </a:graphic>
+          </wp:inline>
+        </w:drawing>
+      </w:r>
+    </w:p>
+    <w:p>
+      <w:pPr>
+        <w:jc w:val="center"/>
+      </w:pPr>
+      <w:r>
+        <w:drawing>
+          <wp:inline distT="0" distB="0" distL="0" distR="0" wp14:anchorId="5CCC1D60" wp14:editId="6746B44A">
+            <wp:extent cx="4617622" cy="3091542"/>
+            <wp:effectExtent l="133350" t="114300" r="126365" b="147320"/>
+            <wp:docPr id="4" name="Picture 4"/>
+            <wp:cNvGraphicFramePr>
+              <a:graphicFrameLocks xmlns:a="http://schemas.openxmlformats.org/drawingml/2006/main" noChangeAspect="1"/>
+            </wp:cNvGraphicFramePr>
+            <a:graphic xmlns:a="http://schemas.openxmlformats.org/drawingml/2006/main">
+              <a:graphicData uri="http://schemas.openxmlformats.org/drawingml/2006/picture">
+                <pic:pic xmlns:pic="http://schemas.openxmlformats.org/drawingml/2006/picture">
+                  <pic:nvPicPr>
+                    <pic:cNvPr id="1" name=""/>
+                    <pic:cNvPicPr/>
+                  </pic:nvPicPr>
+                  <pic:blipFill rotWithShape="1">
+                    <a:blip r:embed="rId7"/>
+                    <a:srcRect l="707" t="464" r="-707" b="33672"/>
+                    <a:stretch/>
+                  </pic:blipFill>
+                  <pic:spPr bwMode="auto">
+                    <a:xfrm>
+                      <a:off x="0" y="0"/>
+                      <a:ext cx="4618120" cy="3091875"/>
+                    </a:xfrm>
+                    <a:prstGeom prst="rect">
+                      <a:avLst/>
+                    </a:prstGeom>
+                    <a:solidFill>
+                      <a:srgbClr val="FFFFFF">
+                        <a:shade val="85000"/>
+                      </a:srgbClr>
+                    </a:solidFill>
+                    <a:ln w="88900" cap="sq">
+                      <a:solidFill>
+                        <a:srgbClr val="FFFFFF"/>
+                      </a:solidFill>
+                      <a:miter lim="800000"/>
+                    </a:ln>
+                    <a:effectLst>
+                      <a:outerShdw blurRad="55000" dist="18000" dir="5400000" algn="tl" rotWithShape="0">
+                        <a:srgbClr val="000000">
+                          <a:alpha val="40000"/>
+                        </a:srgbClr>
+                      </a:outerShdw>
+                    </a:effectLst>
+                    <a:scene3d>
+                      <a:camera prst="orthographicFront"/>
+                      <a:lightRig rig="twoPt" dir="t">
+                        <a:rot lat="0" lon="0" rev="7200000"/>
+                      </a:lightRig>
+                    </a:scene3d>
+                    <a:sp3d>
+                      <a:bevelT w="25400" h="19050"/>
+                      <a:contourClr>
+                        <a:srgbClr val="FFFFFF"/>
+                      </a:contourClr>
+                    </a:sp3d>
+                    <a:extLst>
+                      <a:ext uri="{53640926-AAD7-44D8-BBD7-CCE9431645EC}">
+                        <a14:shadowObscured xmlns:a14="http://schemas.microsoft.com/office/drawing/2010/main"/>
+                      </a:ext>
+                    </a:extLst>
+                  </pic:spPr>
+                </pic:pic>
+              </a:graphicData>
+            </a:graphic>
+          </wp:inline>
+        </w:drawing>
+      </w:r>
+      <w:r>
+        <w:drawing>
+          <wp:inline distT="0" distB="0" distL="0" distR="0" wp14:anchorId="1B36170F" wp14:editId="2121C6BC">
+            <wp:extent cx="4580017" cy="2499577"/>
+            <wp:effectExtent l="133350" t="114300" r="125730" b="167640"/>
+            <wp:docPr id="5" name="Picture 5"/>
+            <wp:cNvGraphicFramePr>
+              <a:graphicFrameLocks xmlns:a="http://schemas.openxmlformats.org/drawingml/2006/main" noChangeAspect="1"/>
+            </wp:cNvGraphicFramePr>
+            <a:graphic xmlns:a="http://schemas.openxmlformats.org/drawingml/2006/main">
+              <a:graphicData uri="http://schemas.openxmlformats.org/drawingml/2006/picture">
+                <pic:pic xmlns:pic="http://schemas.openxmlformats.org/drawingml/2006/picture">
+                  <pic:nvPicPr>
+                    <pic:cNvPr id="1" name=""/>
+                    <pic:cNvPicPr/>
+                  </pic:nvPicPr>
+                  <pic:blipFill>
+                    <a:blip r:embed="rId8"/>
+                    <a:stretch>
+                      <a:fillRect/>
+                    </a:stretch>
+                  </pic:blipFill>
+                  <pic:spPr>
+                    <a:xfrm>
+                      <a:off x="0" y="0"/>
+                      <a:ext cx="4580017" cy="2499577"/>
+                    </a:xfrm>
+                    <a:prstGeom prst="rect">
+                      <a:avLst/>
+                    </a:prstGeom>
+                    <a:solidFill>
+                      <a:srgbClr val="FFFFFF">
+                        <a:shade val="85000"/>
+                      </a:srgbClr>
+                    </a:solidFill>
+                    <a:ln w="88900" cap="sq">
+                      <a:solidFill>
+                        <a:srgbClr val="FFFFFF"/>
+                      </a:solidFill>
+                      <a:miter lim="800000"/>
+                    </a:ln>
+                    <a:effectLst>
+                      <a:outerShdw blurRad="55000" dist="18000" dir="5400000" algn="tl" rotWithShape="0">
+                        <a:srgbClr val="000000">
+                          <a:alpha val="40000"/>
+                        </a:srgbClr>
+                      </a:outerShdw>
+                    </a:effectLst>
+                    <a:scene3d>
+                      <a:camera prst="orthographicFront"/>
+                      <a:lightRig rig="twoPt" dir="t">
+                        <a:rot lat="0" lon="0" rev="7200000"/>
+                      </a:lightRig>
+                    </a:scene3d>
+                    <a:sp3d>
+                      <a:bevelT w="25400" h="19050"/>
+                      <a:contourClr>
+                        <a:srgbClr val="FFFFFF"/>
+                      </a:contourClr>
+                    </a:sp3d>
+                  </pic:spPr>
+                </pic:pic>
+              </a:graphicData>
+            </a:graphic>
+          </wp:inline>
+        </w:drawing>
+      </w:r>
+    </w:p>
+    <w:p>
+      <w:pPr>
+        <w:jc w:val="center"/>
+      </w:pPr>
+    </w:p>
+    <w:p>
+      <w:pPr>
+        <w:jc w:val="center"/>
+      </w:pPr>
+      <w:r>
+        <w:lastRenderedPageBreak/>
+        <w:drawing>
+          <wp:inline distT="0" distB="0" distL="0" distR="0" wp14:anchorId="22B0A700" wp14:editId="543E4101">
+            <wp:extent cx="4546234" cy="3434443"/>
+            <wp:effectExtent l="133350" t="114300" r="121285" b="166370"/>
+            <wp:docPr id="7" name="Picture 7"/>
+            <wp:cNvGraphicFramePr>
+              <a:graphicFrameLocks xmlns:a="http://schemas.openxmlformats.org/drawingml/2006/main" noChangeAspect="1"/>
+            </wp:cNvGraphicFramePr>
+            <a:graphic xmlns:a="http://schemas.openxmlformats.org/drawingml/2006/main">
+              <a:graphicData uri="http://schemas.openxmlformats.org/drawingml/2006/picture">
+                <pic:pic xmlns:pic="http://schemas.openxmlformats.org/drawingml/2006/picture">
+                  <pic:nvPicPr>
+                    <pic:cNvPr id="1" name=""/>
+                    <pic:cNvPicPr/>
+                  </pic:nvPicPr>
+                  <pic:blipFill>
+                    <a:blip r:embed="rId9"/>
+                    <a:stretch>
+                      <a:fillRect/>
+                    </a:stretch>
+                  </pic:blipFill>
+                  <pic:spPr>
+                    <a:xfrm>
+                      <a:off x="0" y="0"/>
+                      <a:ext cx="4546234" cy="3434443"/>
+                    </a:xfrm>
+                    <a:prstGeom prst="rect">
+                      <a:avLst/>
+                    </a:prstGeom>
+                    <a:solidFill>
+                      <a:srgbClr val="FFFFFF">
+                        <a:shade val="85000"/>
+                      </a:srgbClr>
+                    </a:solidFill>
+                    <a:ln w="88900" cap="sq">
+                      <a:solidFill>
+                        <a:srgbClr val="FFFFFF"/>
+                      </a:solidFill>
+                      <a:miter lim="800000"/>
+                    </a:ln>
+                    <a:effectLst>
+                      <a:outerShdw blurRad="55000" dist="18000" dir="5400000" algn="tl" rotWithShape="0">
+                        <a:srgbClr val="000000">
+                          <a:alpha val="40000"/>
+                        </a:srgbClr>
+                      </a:outerShdw>
+                    </a:effectLst>
+                    <a:scene3d>
+                      <a:camera prst="orthographicFront"/>
+                      <a:lightRig rig="twoPt" dir="t">
+                        <a:rot lat="0" lon="0" rev="7200000"/>
+                      </a:lightRig>
+                    </a:scene3d>
+                    <a:sp3d>
+                      <a:bevelT w="25400" h="19050"/>
+                      <a:contourClr>
+                        <a:srgbClr val="FFFFFF"/>
+                      </a:contourClr>
+                    </a:sp3d>
+                  </pic:spPr>
+                </pic:pic>
+              </a:graphicData>
+            </a:graphic>
+          </wp:inline>
+        </w:drawing>
+      </w:r>
+    </w:p>
+    <w:p>
+      <w:pPr>
+        <w:jc w:val="center"/>
+      </w:pPr>
+    </w:p>
+    <w:p>
+      <w:pPr>
+        <w:jc w:val="center"/>
+      </w:pPr>
+    </w:p>
+    <w:p>
+      <w:pPr>
+        <w:jc w:val="center"/>
+      </w:pPr>
+    </w:p>
+    <w:p>
+      <w:pPr>
+        <w:jc w:val="center"/>
+      </w:pPr>
+    </w:p>
+    <w:p>
+      <w:pPr>
+        <w:jc w:val="center"/>
+      </w:pPr>
+    </w:p>
+    <w:p>
+      <w:pPr>
+        <w:jc w:val="center"/>
+      </w:pPr>
+    </w:p>
+    <w:p>
+      <w:pPr>
+        <w:jc w:val="center"/>
+      </w:pPr>
+      <w:r>
+        <w:drawing>
+          <wp:inline distT="0" distB="0" distL="0" distR="0" wp14:anchorId="359D4A7B" wp14:editId="7812DFAF">
+            <wp:extent cx="5631075" cy="2296886"/>
+            <wp:effectExtent l="133350" t="114300" r="141605" b="141605"/>
+            <wp:docPr id="8" name="Picture 8"/>
+            <wp:cNvGraphicFramePr>
+              <a:graphicFrameLocks xmlns:a="http://schemas.openxmlformats.org/drawingml/2006/main" noChangeAspect="1"/>
+            </wp:cNvGraphicFramePr>
+            <a:graphic xmlns:a="http://schemas.openxmlformats.org/drawingml/2006/main">
+              <a:graphicData uri="http://schemas.openxmlformats.org/drawingml/2006/picture">
+                <pic:pic xmlns:pic="http://schemas.openxmlformats.org/drawingml/2006/picture">
+                  <pic:nvPicPr>
+                    <pic:cNvPr id="1" name=""/>
+                    <pic:cNvPicPr/>
+                  </pic:nvPicPr>
+                  <pic:blipFill>
+                    <a:blip r:embed="rId10"/>
+                    <a:stretch>
+                      <a:fillRect/>
+                    </a:stretch>
+                  </pic:blipFill>
+                  <pic:spPr>
+                    <a:xfrm>
+                      <a:off x="0" y="0"/>
+                      <a:ext cx="5649359" cy="2304344"/>
+                    </a:xfrm>
+                    <a:prstGeom prst="rect">
+                      <a:avLst/>
+                    </a:prstGeom>
+                    <a:solidFill>
+                      <a:srgbClr val="FFFFFF">
+                        <a:shade val="85000"/>
+                      </a:srgbClr>
+                    </a:solidFill>
+                    <a:ln w="88900" cap="sq">
+                      <a:solidFill>
+                        <a:srgbClr val="FFFFFF"/>
+                      </a:solidFill>
+                      <a:miter lim="800000"/>
+                    </a:ln>
+                    <a:effectLst>
+                      <a:outerShdw blurRad="55000" dist="18000" dir="5400000" algn="tl" rotWithShape="0">
+                        <a:srgbClr val="000000">
+                          <a:alpha val="40000"/>
+                        </a:srgbClr>
+                      </a:outerShdw>
+                    </a:effectLst>
+                    <a:scene3d>
+                      <a:camera prst="orthographicFront"/>
+                      <a:lightRig rig="twoPt" dir="t">
+                        <a:rot lat="0" lon="0" rev="7200000"/>
+                      </a:lightRig>
+                    </a:scene3d>
+                    <a:sp3d>
+                      <a:bevelT w="25400" h="19050"/>
+                      <a:contourClr>
+                        <a:srgbClr val="FFFFFF"/>
+                      </a:contourClr>
+                    </a:sp3d>
+                  </pic:spPr>
+                </pic:pic>
+              </a:graphicData>
+            </a:graphic>
+          </wp:inline>
+        </w:drawing>
+      </w:r>
+    </w:p>
+    <w:p>
+      <w:pPr>
+        <w:jc w:val="center"/>
+      </w:pPr>
+    </w:p>
+    <w:p>
+      <w:pPr>
+        <w:jc w:val="center"/>
+      </w:pPr>
+    </w:p>
+    <w:p>
+      <w:pPr>
+        <w:jc w:val="center"/>
+      </w:pPr>
+      <w:r>
+        <w:lastRenderedPageBreak/>
+        <w:drawing>
+          <wp:inline distT="0" distB="0" distL="0" distR="0" wp14:anchorId="4F280949" wp14:editId="59E8B008">
+            <wp:extent cx="5535873" cy="4566557"/>
+            <wp:effectExtent l="114300" t="114300" r="141605" b="139065"/>
+            <wp:docPr id="9" name="Picture 9"/>
+            <wp:cNvGraphicFramePr>
+              <a:graphicFrameLocks xmlns:a="http://schemas.openxmlformats.org/drawingml/2006/main" noChangeAspect="1"/>
+            </wp:cNvGraphicFramePr>
+            <a:graphic xmlns:a="http://schemas.openxmlformats.org/drawingml/2006/main">
+              <a:graphicData uri="http://schemas.openxmlformats.org/drawingml/2006/picture">
+                <pic:pic xmlns:pic="http://schemas.openxmlformats.org/drawingml/2006/picture">
+                  <pic:nvPicPr>
+                    <pic:cNvPr id="1" name=""/>
+                    <pic:cNvPicPr/>
+                  </pic:nvPicPr>
+                  <pic:blipFill>
+                    <a:blip r:embed="rId11"/>
+                    <a:stretch>
+                      <a:fillRect/>
+                    </a:stretch>
+                  </pic:blipFill>
+                  <pic:spPr>
+                    <a:xfrm>
+                      <a:off x="0" y="0"/>
+                      <a:ext cx="5564329" cy="4590030"/>
+                    </a:xfrm>
+                    <a:prstGeom prst="rect">
+                      <a:avLst/>
+                    </a:prstGeom>
+                    <a:solidFill>
+                      <a:srgbClr val="FFFFFF">
+                        <a:shade val="85000"/>
+                      </a:srgbClr>
+                    </a:solidFill>
+                    <a:ln w="88900" cap="sq">
+                      <a:solidFill>
+                        <a:srgbClr val="FFFFFF"/>
+                      </a:solidFill>
+                      <a:miter lim="800000"/>
+                    </a:ln>
+                    <a:effectLst>
+                      <a:outerShdw blurRad="55000" dist="18000" dir="5400000" algn="tl" rotWithShape="0">
+                        <a:srgbClr val="000000">
+                          <a:alpha val="40000"/>
+                        </a:srgbClr>
+                      </a:outerShdw>
+                    </a:effectLst>
+                    <a:scene3d>
+                      <a:camera prst="orthographicFront"/>
+                      <a:lightRig rig="twoPt" dir="t">
+                        <a:rot lat="0" lon="0" rev="7200000"/>
+                      </a:lightRig>
+                    </a:scene3d>
+                    <a:sp3d>
+                      <a:bevelT w="25400" h="19050"/>
+                      <a:contourClr>
+                        <a:srgbClr val="FFFFFF"/>
+                      </a:contourClr>
+                    </a:sp3d>
+                  </pic:spPr>
+                </pic:pic>
+              </a:graphicData>
+            </a:graphic>
+          </wp:inline>
+        </w:drawing>
+      </w:r>
+    </w:p>
+    <w:p>
+      <w:pPr>
+        <w:jc w:val="center"/>
+      </w:pPr>
+    </w:p>
+    <w:p>
+      <w:pPr>
+        <w:jc w:val="center"/>
+      </w:pPr>
+    </w:p>
+    <w:p>
+      <w:pPr>
+        <w:jc w:val="center"/>
+      </w:pPr>
+      <w:r>
+        <w:drawing>
+          <wp:inline distT="0" distB="0" distL="0" distR="0" wp14:anchorId="6F6CAC51" wp14:editId="0D3DDC99">
+            <wp:extent cx="5731510" cy="3101975"/>
+            <wp:effectExtent l="114300" t="114300" r="116840" b="136525"/>
+            <wp:docPr id="10" name="Picture 10"/>
+            <wp:cNvGraphicFramePr>
+              <a:graphicFrameLocks xmlns:a="http://schemas.openxmlformats.org/drawingml/2006/main" noChangeAspect="1"/>
+            </wp:cNvGraphicFramePr>
+            <a:graphic xmlns:a="http://schemas.openxmlformats.org/drawingml/2006/main">
+              <a:graphicData uri="http://schemas.openxmlformats.org/drawingml/2006/picture">
+                <pic:pic xmlns:pic="http://schemas.openxmlformats.org/drawingml/2006/picture">
+                  <pic:nvPicPr>
+                    <pic:cNvPr id="1" name=""/>
+                    <pic:cNvPicPr/>
+                  </pic:nvPicPr>
+                  <pic:blipFill>
+                    <a:blip r:embed="rId12"/>
+                    <a:stretch>
+                      <a:fillRect/>
+                    </a:stretch>
+                  </pic:blipFill>
+                  <pic:spPr>
+                    <a:xfrm>
+                      <a:off x="0" y="0"/>
+                      <a:ext cx="5731510" cy="3101975"/>
+                    </a:xfrm>
+                    <a:prstGeom prst="rect">
+                      <a:avLst/>
+                    </a:prstGeom>
+                    <a:solidFill>
+                      <a:srgbClr val="FFFFFF">
+                        <a:shade val="85000"/>
+                      </a:srgbClr>
+                    </a:solidFill>
+                    <a:ln w="88900" cap="sq">
+                      <a:solidFill>
+                        <a:srgbClr val="FFFFFF"/>
+                      </a:solidFill>
+                      <a:miter lim="800000"/>
+                    </a:ln>
+                    <a:effectLst>
+                      <a:outerShdw blurRad="55000" dist="18000" dir="5400000" algn="tl" rotWithShape="0">
+                        <a:srgbClr val="000000">
+                          <a:alpha val="40000"/>
+                        </a:srgbClr>
+                      </a:outerShdw>
+                    </a:effectLst>
+                    <a:scene3d>
+                      <a:camera prst="orthographicFront"/>
+                      <a:lightRig rig="twoPt" dir="t">
+                        <a:rot lat="0" lon="0" rev="7200000"/>
+                      </a:lightRig>
+                    </a:scene3d>
+                    <a:sp3d>
+                      <a:bevelT w="25400" h="19050"/>
+                      <a:contourClr>
+                        <a:srgbClr val="FFFFFF"/>
+                      </a:contourClr>
+                    </a:sp3d>
                   </pic:spPr>
                 </pic:pic>
               </a:graphicData>

</xml_diff>